<commit_message>
Demo Videos are Added
</commit_message>
<xml_diff>
--- a/documents/final report/Final Report.docx
+++ b/documents/final report/Final Report.docx
@@ -6405,24 +6405,14 @@
       <w:r>
         <w:t xml:space="preserve">Figure </w:t>
       </w:r>
-      <w:r>
-        <w:fldChar w:fldCharType="begin"/>
-      </w:r>
-      <w:r>
-        <w:instrText xml:space="preserve"> SEQ Figure \* ARABIC </w:instrText>
-      </w:r>
-      <w:r>
-        <w:fldChar w:fldCharType="separate"/>
-      </w:r>
-      <w:r>
-        <w:rPr>
-          <w:noProof/>
-        </w:rPr>
-        <w:t>1</w:t>
-      </w:r>
-      <w:r>
-        <w:fldChar w:fldCharType="end"/>
-      </w:r>
+      <w:fldSimple w:instr=" SEQ Figure \* ARABIC ">
+        <w:r>
+          <w:rPr>
+            <w:noProof/>
+          </w:rPr>
+          <w:t>1</w:t>
+        </w:r>
+      </w:fldSimple>
       <w:r>
         <w:t xml:space="preserve"> Adding an Item UI representation </w:t>
       </w:r>
@@ -7109,24 +7099,14 @@
       <w:r>
         <w:t xml:space="preserve">Figure </w:t>
       </w:r>
-      <w:r>
-        <w:fldChar w:fldCharType="begin"/>
-      </w:r>
-      <w:r>
-        <w:instrText xml:space="preserve"> SEQ Figure \* ARABIC </w:instrText>
-      </w:r>
-      <w:r>
-        <w:fldChar w:fldCharType="separate"/>
-      </w:r>
-      <w:r>
-        <w:rPr>
-          <w:noProof/>
-        </w:rPr>
-        <w:t>2</w:t>
-      </w:r>
-      <w:r>
-        <w:fldChar w:fldCharType="end"/>
-      </w:r>
+      <w:fldSimple w:instr=" SEQ Figure \* ARABIC ">
+        <w:r>
+          <w:rPr>
+            <w:noProof/>
+          </w:rPr>
+          <w:t>2</w:t>
+        </w:r>
+      </w:fldSimple>
       <w:r>
         <w:t xml:space="preserve"> Getting All Items UI implementation </w:t>
       </w:r>
@@ -7208,10 +7188,7 @@
     </w:p>
     <w:p>
       <w:r>
-        <w:t xml:space="preserve">To get items for a specific user, we created a lambda </w:t>
-      </w:r>
-      <w:r>
-        <w:t>function</w:t>
+        <w:t>To get items for a specific user, we created a lambda function</w:t>
       </w:r>
       <w:r>
         <w:t xml:space="preserve"> </w:t>
@@ -7247,10 +7224,7 @@
     <w:p>
       <w:r>
         <w:lastRenderedPageBreak/>
-        <w:t>User</w:t>
-      </w:r>
-      <w:r>
-        <w:t xml:space="preserve"> id must be placed as a path parameter. Here is an example:</w:t>
+        <w:t>User id must be placed as a path parameter. Here is an example:</w:t>
       </w:r>
     </w:p>
     <w:p>
@@ -7293,13 +7267,7 @@
       </w:r>
       <w:proofErr w:type="spellEnd"/>
       <w:r>
-        <w:t xml:space="preserve"> which is taken from the </w:t>
-      </w:r>
-      <w:r>
-        <w:t>path parameter in the request URL</w:t>
-      </w:r>
-      <w:r>
-        <w:t xml:space="preserve">) </w:t>
+        <w:t xml:space="preserve"> which is taken from the path parameter in the request URL) </w:t>
       </w:r>
       <w:r>
         <w:t xml:space="preserve">to the DynamoDB table called </w:t>
@@ -8058,24 +8026,14 @@
       <w:r>
         <w:t xml:space="preserve">Figure </w:t>
       </w:r>
-      <w:r>
-        <w:fldChar w:fldCharType="begin"/>
-      </w:r>
-      <w:r>
-        <w:instrText xml:space="preserve"> SEQ Figure \* ARABIC </w:instrText>
-      </w:r>
-      <w:r>
-        <w:fldChar w:fldCharType="separate"/>
-      </w:r>
-      <w:r>
-        <w:rPr>
-          <w:noProof/>
-        </w:rPr>
-        <w:t>3</w:t>
-      </w:r>
-      <w:r>
-        <w:fldChar w:fldCharType="end"/>
-      </w:r>
+      <w:fldSimple w:instr=" SEQ Figure \* ARABIC ">
+        <w:r>
+          <w:rPr>
+            <w:noProof/>
+          </w:rPr>
+          <w:t>3</w:t>
+        </w:r>
+      </w:fldSimple>
       <w:r>
         <w:t xml:space="preserve"> Getting Items</w:t>
       </w:r>
@@ -9458,24 +9416,14 @@
       <w:r>
         <w:t xml:space="preserve">Figure </w:t>
       </w:r>
-      <w:r>
-        <w:fldChar w:fldCharType="begin"/>
-      </w:r>
-      <w:r>
-        <w:instrText xml:space="preserve"> SEQ Figure \* ARABIC </w:instrText>
-      </w:r>
-      <w:r>
-        <w:fldChar w:fldCharType="separate"/>
-      </w:r>
-      <w:r>
-        <w:rPr>
-          <w:noProof/>
-        </w:rPr>
-        <w:t>4</w:t>
-      </w:r>
-      <w:r>
-        <w:fldChar w:fldCharType="end"/>
-      </w:r>
+      <w:fldSimple w:instr=" SEQ Figure \* ARABIC ">
+        <w:r>
+          <w:rPr>
+            <w:noProof/>
+          </w:rPr>
+          <w:t>4</w:t>
+        </w:r>
+      </w:fldSimple>
       <w:r>
         <w:t xml:space="preserve"> </w:t>
       </w:r>
@@ -10517,24 +10465,14 @@
       <w:r>
         <w:t xml:space="preserve">Figure </w:t>
       </w:r>
-      <w:r>
-        <w:fldChar w:fldCharType="begin"/>
-      </w:r>
-      <w:r>
-        <w:instrText xml:space="preserve"> SEQ Figure \* ARABIC </w:instrText>
-      </w:r>
-      <w:r>
-        <w:fldChar w:fldCharType="separate"/>
-      </w:r>
-      <w:r>
-        <w:rPr>
-          <w:noProof/>
-        </w:rPr>
-        <w:t>5</w:t>
-      </w:r>
-      <w:r>
-        <w:fldChar w:fldCharType="end"/>
-      </w:r>
+      <w:fldSimple w:instr=" SEQ Figure \* ARABIC ">
+        <w:r>
+          <w:rPr>
+            <w:noProof/>
+          </w:rPr>
+          <w:t>5</w:t>
+        </w:r>
+      </w:fldSimple>
       <w:r>
         <w:t xml:space="preserve"> Getting Item</w:t>
       </w:r>
@@ -12922,24 +12860,14 @@
         <w:lastRenderedPageBreak/>
         <w:t xml:space="preserve">Figure </w:t>
       </w:r>
-      <w:r>
-        <w:fldChar w:fldCharType="begin"/>
-      </w:r>
-      <w:r>
-        <w:instrText xml:space="preserve"> SEQ Figure \* ARABIC </w:instrText>
-      </w:r>
-      <w:r>
-        <w:fldChar w:fldCharType="separate"/>
-      </w:r>
-      <w:r>
-        <w:rPr>
-          <w:noProof/>
-        </w:rPr>
-        <w:t>6</w:t>
-      </w:r>
-      <w:r>
-        <w:fldChar w:fldCharType="end"/>
-      </w:r>
+      <w:fldSimple w:instr=" SEQ Figure \* ARABIC ">
+        <w:r>
+          <w:rPr>
+            <w:noProof/>
+          </w:rPr>
+          <w:t>6</w:t>
+        </w:r>
+      </w:fldSimple>
       <w:r>
         <w:t xml:space="preserve"> UI </w:t>
       </w:r>
@@ -13206,10 +13134,7 @@
       </w:r>
       <w:r>
         <w:lastRenderedPageBreak/>
-        <w:t xml:space="preserve">implemented and to simulate the purchase we created lambda function. It </w:t>
-      </w:r>
-      <w:r>
-        <w:t xml:space="preserve">is triggered by making a </w:t>
+        <w:t xml:space="preserve">implemented and to simulate the purchase we created lambda function. It is triggered by making a </w:t>
       </w:r>
       <w:r>
         <w:rPr>
@@ -13976,10 +13901,7 @@
         <w:t>is sent “</w:t>
       </w:r>
       <w:r>
-        <w:t xml:space="preserve">purchase successful” or “purchase unsuccessful”. </w:t>
-      </w:r>
-      <w:r>
-        <w:t>Here is the associated function:</w:t>
+        <w:t>purchase successful” or “purchase unsuccessful”. Here is the associated function:</w:t>
       </w:r>
     </w:p>
     <w:p>
@@ -21051,24 +20973,14 @@
         <w:lastRenderedPageBreak/>
         <w:t xml:space="preserve">Figure </w:t>
       </w:r>
-      <w:r>
-        <w:fldChar w:fldCharType="begin"/>
-      </w:r>
-      <w:r>
-        <w:instrText xml:space="preserve"> SEQ Figure \* ARABIC </w:instrText>
-      </w:r>
-      <w:r>
-        <w:fldChar w:fldCharType="separate"/>
-      </w:r>
-      <w:r>
-        <w:rPr>
-          <w:noProof/>
-        </w:rPr>
-        <w:t>7</w:t>
-      </w:r>
-      <w:r>
-        <w:fldChar w:fldCharType="end"/>
-      </w:r>
+      <w:fldSimple w:instr=" SEQ Figure \* ARABIC ">
+        <w:r>
+          <w:rPr>
+            <w:noProof/>
+          </w:rPr>
+          <w:t>7</w:t>
+        </w:r>
+      </w:fldSimple>
       <w:r>
         <w:t xml:space="preserve"> Inventory Screenshot</w:t>
       </w:r>
@@ -21204,22 +21116,13 @@
       </w:pPr>
       <w:bookmarkStart w:id="19" w:name="_Toc155721343"/>
       <w:r>
-        <w:t xml:space="preserve">Getting All </w:t>
-      </w:r>
-      <w:r>
-        <w:t>Users</w:t>
+        <w:t>Getting All Users</w:t>
       </w:r>
       <w:bookmarkEnd w:id="19"/>
     </w:p>
     <w:p>
       <w:r>
-        <w:t xml:space="preserve">To get all </w:t>
-      </w:r>
-      <w:r>
-        <w:t>users</w:t>
-      </w:r>
-      <w:r>
-        <w:t xml:space="preserve"> from the database, we created a lambda function</w:t>
+        <w:t>To get all users from the database, we created a lambda function</w:t>
       </w:r>
       <w:r>
         <w:t xml:space="preserve"> </w:t>
@@ -21254,31 +21157,7 @@
     </w:p>
     <w:p>
       <w:r>
-        <w:t xml:space="preserve">After the Lambda function is triggered, first we send a dynamo </w:t>
-      </w:r>
-      <w:r>
-        <w:t>list user</w:t>
-      </w:r>
-      <w:r>
-        <w:t xml:space="preserve"> command to </w:t>
-      </w:r>
-      <w:r>
-        <w:t>Cognito user pool.</w:t>
-      </w:r>
-      <w:r>
-        <w:t xml:space="preserve"> And it returns the list of all the </w:t>
-      </w:r>
-      <w:r>
-        <w:t>users</w:t>
-      </w:r>
-      <w:r>
-        <w:t xml:space="preserve"> in the </w:t>
-      </w:r>
-      <w:r>
-        <w:t>pool</w:t>
-      </w:r>
-      <w:r>
-        <w:t>.  Then, it is put in the response body and sent to the client. You can see the associated function below.</w:t>
+        <w:t>After the Lambda function is triggered, first we send a dynamo list user command to Cognito user pool. And it returns the list of all the users in the pool.  Then, it is put in the response body and sent to the client. You can see the associated function below.</w:t>
       </w:r>
     </w:p>
     <w:p>
@@ -21798,24 +21677,14 @@
         <w:lastRenderedPageBreak/>
         <w:t xml:space="preserve">Figure </w:t>
       </w:r>
-      <w:r>
-        <w:fldChar w:fldCharType="begin"/>
-      </w:r>
-      <w:r>
-        <w:instrText xml:space="preserve"> SEQ Figure \* ARABIC </w:instrText>
-      </w:r>
-      <w:r>
-        <w:fldChar w:fldCharType="separate"/>
-      </w:r>
-      <w:r>
-        <w:rPr>
-          <w:noProof/>
-        </w:rPr>
-        <w:t>8</w:t>
-      </w:r>
-      <w:r>
-        <w:fldChar w:fldCharType="end"/>
-      </w:r>
+      <w:fldSimple w:instr=" SEQ Figure \* ARABIC ">
+        <w:r>
+          <w:rPr>
+            <w:noProof/>
+          </w:rPr>
+          <w:t>8</w:t>
+        </w:r>
+      </w:fldSimple>
       <w:r>
         <w:t xml:space="preserve"> All </w:t>
       </w:r>
@@ -21892,31 +21761,13 @@
       </w:pPr>
       <w:bookmarkStart w:id="20" w:name="_Toc155721344"/>
       <w:r>
-        <w:t xml:space="preserve">Deleting A </w:t>
-      </w:r>
-      <w:r>
-        <w:t>User</w:t>
-      </w:r>
-      <w:r>
-        <w:t xml:space="preserve"> by ID</w:t>
+        <w:t>Deleting A User by ID</w:t>
       </w:r>
       <w:bookmarkEnd w:id="20"/>
     </w:p>
     <w:p>
       <w:r>
-        <w:t xml:space="preserve">To delete a </w:t>
-      </w:r>
-      <w:r>
-        <w:t xml:space="preserve">user </w:t>
-      </w:r>
-      <w:r>
-        <w:t>from the</w:t>
-      </w:r>
-      <w:r>
-        <w:t xml:space="preserve"> user pool</w:t>
-      </w:r>
-      <w:r>
-        <w:t>, we created a lambda function</w:t>
+        <w:t>To delete a user from the user pool, we created a lambda function</w:t>
       </w:r>
       <w:r>
         <w:t xml:space="preserve"> </w:t>
@@ -21949,18 +21800,12 @@
         </w:r>
       </w:hyperlink>
       <w:r>
-        <w:t xml:space="preserve"> </w:t>
-      </w:r>
-      <w:r>
-        <w:t xml:space="preserve"> </w:t>
-      </w:r>
-    </w:p>
-    <w:p>
-      <w:r>
-        <w:t>User</w:t>
-      </w:r>
-      <w:r>
-        <w:t xml:space="preserve"> id must be placed as a path parameter. Here is an example:</w:t>
+        <w:t xml:space="preserve">  </w:t>
+      </w:r>
+    </w:p>
+    <w:p>
+      <w:r>
+        <w:t>User id must be placed as a path parameter. Here is an example:</w:t>
       </w:r>
     </w:p>
     <w:p>
@@ -21969,13 +21814,7 @@
           <w:rPr>
             <w:rStyle w:val="Hyperlink"/>
           </w:rPr>
-          <w:t>https://0vx5duwshj.execute-api.eu-north-1.amazonaws.com/users/</w:t>
-        </w:r>
-        <w:r>
-          <w:rPr>
-            <w:rStyle w:val="Hyperlink"/>
-          </w:rPr>
-          <w:t>5</w:t>
+          <w:t>https://0vx5duwshj.execute-api.eu-north-1.amazonaws.com/users/5</w:t>
         </w:r>
       </w:hyperlink>
       <w:r>
@@ -21984,13 +21823,7 @@
     </w:p>
     <w:p>
       <w:r>
-        <w:t>After the Lambda function is triggered, first we send a</w:t>
-      </w:r>
-      <w:r>
-        <w:t>n</w:t>
-      </w:r>
-      <w:r>
-        <w:t xml:space="preserve"> </w:t>
+        <w:t xml:space="preserve">After the Lambda function is triggered, first we send an </w:t>
       </w:r>
       <w:r>
         <w:rPr>
@@ -22014,25 +21847,7 @@
         <w:t xml:space="preserve"> user</w:t>
       </w:r>
       <w:r>
-        <w:t xml:space="preserve"> command to the </w:t>
-      </w:r>
-      <w:r>
-        <w:t>Cognito user pool with an id which</w:t>
-      </w:r>
-      <w:r>
-        <w:t xml:space="preserve"> is taken from</w:t>
-      </w:r>
-      <w:r>
-        <w:t xml:space="preserve"> the</w:t>
-      </w:r>
-      <w:r>
-        <w:t xml:space="preserve"> path parameter in the request URL. Then, </w:t>
-      </w:r>
-      <w:r>
-        <w:t>the deleted user</w:t>
-      </w:r>
-      <w:r>
-        <w:t xml:space="preserve"> </w:t>
+        <w:t xml:space="preserve"> command to the Cognito user pool with an id which is taken from the path parameter in the request URL. Then, the deleted user </w:t>
       </w:r>
       <w:r>
         <w:t xml:space="preserve">id </w:t>
@@ -22829,19 +22644,7 @@
     </w:p>
     <w:p>
       <w:r>
-        <w:t xml:space="preserve">To </w:t>
-      </w:r>
-      <w:r>
-        <w:t>create</w:t>
-      </w:r>
-      <w:r>
-        <w:t xml:space="preserve"> a </w:t>
-      </w:r>
-      <w:r>
-        <w:t>backup for all databases</w:t>
-      </w:r>
-      <w:r>
-        <w:t>, we created a lambda function</w:t>
+        <w:t>To create a backup for all databases, we created a lambda function</w:t>
       </w:r>
       <w:r>
         <w:t xml:space="preserve"> </w:t>
@@ -22889,13 +22692,7 @@
         <w:t>create backup</w:t>
       </w:r>
       <w:r>
-        <w:t xml:space="preserve"> command to the </w:t>
-      </w:r>
-      <w:r>
-        <w:t>DynamoDB client</w:t>
-      </w:r>
-      <w:r>
-        <w:t>. Then,</w:t>
+        <w:t xml:space="preserve"> command to the DynamoDB client. Then,</w:t>
       </w:r>
       <w:r>
         <w:t xml:space="preserve"> DynamoDB client creates backups for each database</w:t>
@@ -24028,19 +23825,7 @@
     </w:p>
     <w:p>
       <w:r>
-        <w:t xml:space="preserve">To </w:t>
-      </w:r>
-      <w:r>
-        <w:t>get all</w:t>
-      </w:r>
-      <w:r>
-        <w:t xml:space="preserve"> backup</w:t>
-      </w:r>
-      <w:r>
-        <w:t>s</w:t>
-      </w:r>
-      <w:r>
-        <w:t>, we created a lambda function</w:t>
+        <w:t>To get all backups, we created a lambda function</w:t>
       </w:r>
       <w:r>
         <w:t xml:space="preserve"> </w:t>
@@ -24085,39 +23870,10 @@
           <w:i/>
           <w:iCs/>
         </w:rPr>
-        <w:t>list</w:t>
-      </w:r>
-      <w:r>
-        <w:rPr>
-          <w:i/>
-          <w:iCs/>
-        </w:rPr>
-        <w:t xml:space="preserve"> backup</w:t>
-      </w:r>
-      <w:r>
-        <w:rPr>
-          <w:i/>
-          <w:iCs/>
-        </w:rPr>
-        <w:t>s</w:t>
-      </w:r>
-      <w:r>
-        <w:t xml:space="preserve"> command to the DynamoDB client. Then, DynamoDB client </w:t>
-      </w:r>
-      <w:r>
-        <w:t>returns a list of created</w:t>
-      </w:r>
-      <w:r>
-        <w:t xml:space="preserve"> backups.</w:t>
-      </w:r>
-      <w:r>
-        <w:t xml:space="preserve"> Then they are put to the response body and sent to client.</w:t>
-      </w:r>
-      <w:r>
-        <w:t xml:space="preserve"> You can see the associated function below</w:t>
-      </w:r>
-      <w:r>
-        <w:t>:</w:t>
+        <w:t>list backups</w:t>
+      </w:r>
+      <w:r>
+        <w:t xml:space="preserve"> command to the DynamoDB client. Then, DynamoDB client returns a list of created backups. Then they are put to the response body and sent to client. You can see the associated function below:</w:t>
       </w:r>
     </w:p>
     <w:p>
@@ -24554,24 +24310,14 @@
         <w:lastRenderedPageBreak/>
         <w:t xml:space="preserve">Figure </w:t>
       </w:r>
-      <w:r>
-        <w:fldChar w:fldCharType="begin"/>
-      </w:r>
-      <w:r>
-        <w:instrText xml:space="preserve"> SEQ Figure \* ARABIC </w:instrText>
-      </w:r>
-      <w:r>
-        <w:fldChar w:fldCharType="separate"/>
-      </w:r>
-      <w:r>
-        <w:rPr>
-          <w:noProof/>
-        </w:rPr>
-        <w:t>9</w:t>
-      </w:r>
-      <w:r>
-        <w:fldChar w:fldCharType="end"/>
-      </w:r>
+      <w:fldSimple w:instr=" SEQ Figure \* ARABIC ">
+        <w:r>
+          <w:rPr>
+            <w:noProof/>
+          </w:rPr>
+          <w:t>9</w:t>
+        </w:r>
+      </w:fldSimple>
       <w:r>
         <w:t xml:space="preserve"> Getting All </w:t>
       </w:r>
@@ -24660,13 +24406,7 @@
     </w:p>
     <w:p>
       <w:r>
-        <w:t xml:space="preserve">To delete a </w:t>
-      </w:r>
-      <w:r>
-        <w:t>backup</w:t>
-      </w:r>
-      <w:r>
-        <w:t>, we created a lambda function</w:t>
+        <w:t>To delete a backup, we created a lambda function</w:t>
       </w:r>
       <w:r>
         <w:t xml:space="preserve"> </w:t>
@@ -24699,36 +24439,12 @@
         </w:r>
       </w:hyperlink>
       <w:r>
-        <w:t xml:space="preserve"> </w:t>
-      </w:r>
-      <w:r>
-        <w:t xml:space="preserve">  </w:t>
-      </w:r>
-    </w:p>
-    <w:p>
-      <w:r>
-        <w:t>Backup</w:t>
-      </w:r>
-      <w:r>
-        <w:t xml:space="preserve"> id must be </w:t>
-      </w:r>
-      <w:r>
-        <w:t>putted</w:t>
-      </w:r>
-      <w:r>
-        <w:t xml:space="preserve"> </w:t>
-      </w:r>
-      <w:r>
-        <w:t>in the body</w:t>
-      </w:r>
-      <w:r>
-        <w:t>. Here is an example</w:t>
-      </w:r>
-      <w:r>
-        <w:t xml:space="preserve"> of body in a request</w:t>
-      </w:r>
-      <w:r>
-        <w:t>:</w:t>
+        <w:t xml:space="preserve">   </w:t>
+      </w:r>
+    </w:p>
+    <w:p>
+      <w:r>
+        <w:t>Backup id must be putted in the body. Here is an example of body in a request:</w:t>
       </w:r>
     </w:p>
     <w:p>
@@ -24890,23 +24606,10 @@
           <w:i/>
           <w:iCs/>
         </w:rPr>
-        <w:t xml:space="preserve"> </w:t>
-      </w:r>
-      <w:r>
-        <w:rPr>
-          <w:i/>
-          <w:iCs/>
-        </w:rPr>
-        <w:t>backup</w:t>
-      </w:r>
-      <w:r>
-        <w:t xml:space="preserve"> command to the </w:t>
-      </w:r>
-      <w:r>
-        <w:t>DynamoDB client</w:t>
-      </w:r>
-      <w:r>
-        <w:t>. You can see the associated function below.</w:t>
+        <w:t xml:space="preserve"> backup</w:t>
+      </w:r>
+      <w:r>
+        <w:t xml:space="preserve"> command to the DynamoDB client. You can see the associated function below.</w:t>
       </w:r>
     </w:p>
     <w:p>
@@ -25672,24 +25375,14 @@
       <w:r>
         <w:t xml:space="preserve">Figure </w:t>
       </w:r>
-      <w:r>
-        <w:fldChar w:fldCharType="begin"/>
-      </w:r>
-      <w:r>
-        <w:instrText xml:space="preserve"> SEQ Figure \* ARABIC </w:instrText>
-      </w:r>
-      <w:r>
-        <w:fldChar w:fldCharType="separate"/>
-      </w:r>
-      <w:r>
-        <w:rPr>
-          <w:noProof/>
-        </w:rPr>
-        <w:t>10</w:t>
-      </w:r>
-      <w:r>
-        <w:fldChar w:fldCharType="end"/>
-      </w:r>
+      <w:fldSimple w:instr=" SEQ Figure \* ARABIC ">
+        <w:r>
+          <w:rPr>
+            <w:noProof/>
+          </w:rPr>
+          <w:t>10</w:t>
+        </w:r>
+      </w:fldSimple>
       <w:r>
         <w:t xml:space="preserve"> General Structure</w:t>
       </w:r>
@@ -26687,16 +26380,62 @@
           <w:b w:val="0"/>
           <w:bCs w:val="0"/>
         </w:rPr>
-        <w:t xml:space="preserve">This part is implemented by Metehan in the week W12. The </w:t>
-      </w:r>
-      <w:r>
+        <w:t>This part is implemented by Metehan in the week W12. The total number of code lines implemented is about 50.</w:t>
+      </w:r>
+      <w:bookmarkEnd w:id="57"/>
+    </w:p>
+    <w:p>
+      <w:pPr>
+        <w:pStyle w:val="Heading1"/>
+        <w:ind w:left="360"/>
         <w:rPr>
           <w:b w:val="0"/>
           <w:bCs w:val="0"/>
         </w:rPr>
-        <w:t>total number of code lines implemented is about 50.</w:t>
-      </w:r>
-      <w:bookmarkEnd w:id="57"/>
+      </w:pPr>
+      <w:bookmarkStart w:id="58" w:name="_Toc155721382"/>
+      <w:r>
+        <w:t>Admin Functions</w:t>
+      </w:r>
+      <w:r>
+        <w:t xml:space="preserve">: </w:t>
+      </w:r>
+      <w:r>
+        <w:rPr>
+          <w:b w:val="0"/>
+          <w:bCs w:val="0"/>
+        </w:rPr>
+        <w:t xml:space="preserve">This part is implemented by </w:t>
+      </w:r>
+      <w:r>
+        <w:rPr>
+          <w:b w:val="0"/>
+          <w:bCs w:val="0"/>
+        </w:rPr>
+        <w:t>Metehan</w:t>
+      </w:r>
+      <w:r>
+        <w:rPr>
+          <w:b w:val="0"/>
+          <w:bCs w:val="0"/>
+        </w:rPr>
+        <w:t xml:space="preserve"> in the week W1</w:t>
+      </w:r>
+      <w:r>
+        <w:rPr>
+          <w:b w:val="0"/>
+          <w:bCs w:val="0"/>
+        </w:rPr>
+        <w:t>3</w:t>
+      </w:r>
+      <w:r>
+        <w:rPr>
+          <w:b w:val="0"/>
+          <w:bCs w:val="0"/>
+        </w:rPr>
+        <w:t>. The total number of code lines implemented is about 50.</w:t>
+      </w:r>
+      <w:bookmarkEnd w:id="58"/>
     </w:p>
     <w:p>
       <w:pPr>
@@ -26707,49 +26446,114 @@
           <w:bCs w:val="0"/>
         </w:rPr>
       </w:pPr>
-      <w:bookmarkStart w:id="58" w:name="_Toc155721382"/>
-      <w:r>
-        <w:t>Admin Functions</w:t>
-      </w:r>
-      <w:r>
-        <w:t xml:space="preserve">: </w:t>
+      <w:bookmarkStart w:id="59" w:name="_Toc155721383"/>
+      <w:r>
+        <w:t xml:space="preserve">Database Functions: </w:t>
       </w:r>
       <w:r>
         <w:rPr>
           <w:b w:val="0"/>
           <w:bCs w:val="0"/>
         </w:rPr>
-        <w:t xml:space="preserve">This part is implemented by </w:t>
-      </w:r>
-      <w:r>
+        <w:t>This part is implemented by Cem in the week W13. The total number of code lines implemented is about 70.</w:t>
+      </w:r>
+      <w:bookmarkEnd w:id="59"/>
+    </w:p>
+    <w:p>
+      <w:pPr>
+        <w:pStyle w:val="Heading1"/>
+        <w:ind w:left="360"/>
         <w:rPr>
           <w:b w:val="0"/>
           <w:bCs w:val="0"/>
         </w:rPr>
-        <w:t>Metehan</w:t>
+      </w:pPr>
+      <w:bookmarkStart w:id="60" w:name="_Toc155721384"/>
+      <w:r>
+        <w:t xml:space="preserve">Mobile Application: </w:t>
       </w:r>
       <w:r>
         <w:rPr>
           <w:b w:val="0"/>
           <w:bCs w:val="0"/>
         </w:rPr>
-        <w:t xml:space="preserve"> in the week W1</w:t>
-      </w:r>
-      <w:r>
+        <w:t>This part is implemented by Cem in the weeks between W10-W13. The total number of code lines implemented is more than a 1000. Programming language used in this part is Dart. And Flutter framework is used.</w:t>
+      </w:r>
+      <w:bookmarkEnd w:id="60"/>
+    </w:p>
+    <w:p>
+      <w:pPr>
+        <w:pStyle w:val="Heading1"/>
+        <w:ind w:left="360"/>
         <w:rPr>
           <w:b w:val="0"/>
           <w:bCs w:val="0"/>
         </w:rPr>
-        <w:t>3</w:t>
+      </w:pPr>
+      <w:bookmarkStart w:id="61" w:name="_Toc155721385"/>
+      <w:r>
+        <w:t xml:space="preserve">Database: </w:t>
       </w:r>
       <w:r>
         <w:rPr>
           <w:b w:val="0"/>
           <w:bCs w:val="0"/>
         </w:rPr>
-        <w:t>. The total number of code lines implemented is about 50.</w:t>
-      </w:r>
-      <w:bookmarkEnd w:id="58"/>
+        <w:t>DynamoDB</w:t>
+      </w:r>
+      <w:r>
+        <w:t xml:space="preserve"> </w:t>
+      </w:r>
+      <w:r>
+        <w:rPr>
+          <w:b w:val="0"/>
+          <w:bCs w:val="0"/>
+        </w:rPr>
+        <w:t xml:space="preserve">which is NoSQL Database, </w:t>
+      </w:r>
+      <w:r>
+        <w:rPr>
+          <w:b w:val="0"/>
+          <w:bCs w:val="0"/>
+        </w:rPr>
+        <w:t>is used. Maximum item size</w:t>
+      </w:r>
+      <w:r>
+        <w:rPr>
+          <w:b w:val="0"/>
+          <w:bCs w:val="0"/>
+        </w:rPr>
+        <w:t xml:space="preserve"> is</w:t>
+      </w:r>
+      <w:r>
+        <w:rPr>
+          <w:b w:val="0"/>
+          <w:bCs w:val="0"/>
+        </w:rPr>
+        <w:t xml:space="preserve"> 400kbite. Maximum table size </w:t>
+      </w:r>
+      <w:r>
+        <w:rPr>
+          <w:b w:val="0"/>
+          <w:bCs w:val="0"/>
+        </w:rPr>
+        <w:t xml:space="preserve">is </w:t>
+      </w:r>
+      <w:r>
+        <w:rPr>
+          <w:b w:val="0"/>
+          <w:bCs w:val="0"/>
+        </w:rPr>
+        <w:t>10gigabite.</w:t>
+      </w:r>
+      <w:bookmarkEnd w:id="61"/>
+      <w:r>
+        <w:rPr>
+          <w:b w:val="0"/>
+          <w:bCs w:val="0"/>
+        </w:rPr>
+        <w:t xml:space="preserve"> </w:t>
+      </w:r>
     </w:p>
     <w:p>
       <w:pPr>
@@ -26760,282 +26564,90 @@
           <w:bCs w:val="0"/>
         </w:rPr>
       </w:pPr>
-      <w:bookmarkStart w:id="59" w:name="_Toc155721383"/>
-      <w:r>
-        <w:t>Database Functions</w:t>
-      </w:r>
-      <w:r>
-        <w:t xml:space="preserve">: </w:t>
-      </w:r>
-      <w:r>
+    </w:p>
+    <w:p>
+      <w:pPr>
+        <w:pStyle w:val="Heading1"/>
+      </w:pPr>
+      <w:r>
+        <w:t>Video Demo YouTube Links:</w:t>
+      </w:r>
+    </w:p>
+    <w:p>
+      <w:hyperlink r:id="rId43" w:tgtFrame="_blank" w:tooltip="https://youtu.be/UcKAQ-SrXow" w:history="1">
+        <w:r>
+          <w:rPr>
+            <w:rStyle w:val="Hyperlink"/>
+            <w:rFonts w:ascii="inherit" w:hAnsi="inherit" w:cs="Noto Sans"/>
+            <w:bdr w:val="none" w:sz="0" w:space="0" w:color="auto" w:frame="1"/>
+          </w:rPr>
+          <w:t>https://youtu.be/UcKAQ-SrXow</w:t>
+        </w:r>
+      </w:hyperlink>
+      <w:r>
+        <w:t xml:space="preserve"> Cem KARASU 2315398</w:t>
+      </w:r>
+    </w:p>
+    <w:p>
+      <w:hyperlink r:id="rId44" w:history="1">
+        <w:r>
+          <w:rPr>
+            <w:rStyle w:val="Hyperlink"/>
+          </w:rPr>
+          <w:t>https://youtu.be/2tQZk7aWNek</w:t>
+        </w:r>
+      </w:hyperlink>
+      <w:r>
+        <w:t xml:space="preserve"> Metehan YILMAZ 2315638</w:t>
+      </w:r>
+    </w:p>
+    <w:p>
+      <w:pPr>
+        <w:pStyle w:val="Heading1"/>
+        <w:ind w:left="360"/>
         <w:rPr>
           <w:b w:val="0"/>
           <w:bCs w:val="0"/>
         </w:rPr>
-        <w:t xml:space="preserve">This part is implemented by </w:t>
-      </w:r>
-      <w:r>
+      </w:pPr>
+    </w:p>
+    <w:p>
+      <w:pPr>
+        <w:pStyle w:val="Heading1"/>
+        <w:ind w:left="360"/>
         <w:rPr>
           <w:b w:val="0"/>
           <w:bCs w:val="0"/>
         </w:rPr>
-        <w:t>Cem</w:t>
-      </w:r>
-      <w:r>
+      </w:pPr>
+    </w:p>
+    <w:p>
+      <w:pPr>
+        <w:pStyle w:val="Heading1"/>
+      </w:pPr>
+    </w:p>
+    <w:p>
+      <w:pPr>
+        <w:pStyle w:val="Heading1"/>
+        <w:ind w:left="360"/>
         <w:rPr>
           <w:b w:val="0"/>
           <w:bCs w:val="0"/>
         </w:rPr>
-        <w:t xml:space="preserve"> in the week W1</w:t>
-      </w:r>
-      <w:r>
+      </w:pPr>
+    </w:p>
+    <w:p>
+      <w:pPr>
+        <w:pStyle w:val="Heading1"/>
+        <w:ind w:left="360"/>
         <w:rPr>
           <w:b w:val="0"/>
           <w:bCs w:val="0"/>
         </w:rPr>
-        <w:t>3</w:t>
-      </w:r>
-      <w:r>
-        <w:rPr>
-          <w:b w:val="0"/>
-          <w:bCs w:val="0"/>
-        </w:rPr>
-        <w:t xml:space="preserve">. The total number of code lines implemented is about </w:t>
-      </w:r>
-      <w:r>
-        <w:rPr>
-          <w:b w:val="0"/>
-          <w:bCs w:val="0"/>
-        </w:rPr>
-        <w:t>7</w:t>
-      </w:r>
-      <w:r>
-        <w:rPr>
-          <w:b w:val="0"/>
-          <w:bCs w:val="0"/>
-        </w:rPr>
-        <w:t>0.</w:t>
-      </w:r>
-      <w:bookmarkEnd w:id="59"/>
-    </w:p>
-    <w:p>
-      <w:pPr>
-        <w:pStyle w:val="Heading1"/>
-        <w:ind w:left="360"/>
-        <w:rPr>
-          <w:b w:val="0"/>
-          <w:bCs w:val="0"/>
-        </w:rPr>
-      </w:pPr>
-      <w:bookmarkStart w:id="60" w:name="_Toc155721384"/>
-      <w:r>
-        <w:t>Mobile</w:t>
-      </w:r>
-      <w:r>
-        <w:t xml:space="preserve"> </w:t>
-      </w:r>
-      <w:r>
-        <w:t>Application</w:t>
-      </w:r>
-      <w:r>
-        <w:t xml:space="preserve">: </w:t>
-      </w:r>
-      <w:r>
-        <w:rPr>
-          <w:b w:val="0"/>
-          <w:bCs w:val="0"/>
-        </w:rPr>
-        <w:t xml:space="preserve">This part is implemented by </w:t>
-      </w:r>
-      <w:r>
-        <w:rPr>
-          <w:b w:val="0"/>
-          <w:bCs w:val="0"/>
-        </w:rPr>
-        <w:t>Cem</w:t>
-      </w:r>
-      <w:r>
-        <w:rPr>
-          <w:b w:val="0"/>
-          <w:bCs w:val="0"/>
-        </w:rPr>
-        <w:t xml:space="preserve"> in the week</w:t>
-      </w:r>
-      <w:r>
-        <w:rPr>
-          <w:b w:val="0"/>
-          <w:bCs w:val="0"/>
-        </w:rPr>
-        <w:t>s between</w:t>
-      </w:r>
-      <w:r>
-        <w:rPr>
-          <w:b w:val="0"/>
-          <w:bCs w:val="0"/>
-        </w:rPr>
-        <w:t xml:space="preserve"> W1</w:t>
-      </w:r>
-      <w:r>
-        <w:rPr>
-          <w:b w:val="0"/>
-          <w:bCs w:val="0"/>
-        </w:rPr>
-        <w:t>0-W13</w:t>
-      </w:r>
-      <w:r>
-        <w:rPr>
-          <w:b w:val="0"/>
-          <w:bCs w:val="0"/>
-        </w:rPr>
-        <w:t>. The total number of code lines implemented is</w:t>
-      </w:r>
-      <w:r>
-        <w:rPr>
-          <w:b w:val="0"/>
-          <w:bCs w:val="0"/>
-        </w:rPr>
-        <w:t xml:space="preserve"> more than a 1000</w:t>
-      </w:r>
-      <w:r>
-        <w:rPr>
-          <w:b w:val="0"/>
-          <w:bCs w:val="0"/>
-        </w:rPr>
-        <w:t>.</w:t>
-      </w:r>
-      <w:r>
-        <w:rPr>
-          <w:b w:val="0"/>
-          <w:bCs w:val="0"/>
-        </w:rPr>
-        <w:t xml:space="preserve"> Programming language used in this part is Dart. And Flutter framework is used.</w:t>
-      </w:r>
-      <w:bookmarkEnd w:id="60"/>
-    </w:p>
-    <w:p>
-      <w:pPr>
-        <w:pStyle w:val="Heading1"/>
-        <w:ind w:left="360"/>
-        <w:rPr>
-          <w:b w:val="0"/>
-          <w:bCs w:val="0"/>
-        </w:rPr>
-      </w:pPr>
-      <w:bookmarkStart w:id="61" w:name="_Toc155721385"/>
-      <w:r>
-        <w:t>Database</w:t>
-      </w:r>
-      <w:r>
-        <w:t xml:space="preserve">: </w:t>
-      </w:r>
-      <w:r>
-        <w:rPr>
-          <w:b w:val="0"/>
-          <w:bCs w:val="0"/>
-        </w:rPr>
-        <w:t>DynamoDB</w:t>
-      </w:r>
-      <w:r>
-        <w:t xml:space="preserve"> </w:t>
-      </w:r>
-      <w:r>
-        <w:rPr>
-          <w:b w:val="0"/>
-          <w:bCs w:val="0"/>
-        </w:rPr>
-        <w:t xml:space="preserve">which is NoSQL Database, </w:t>
-      </w:r>
-      <w:r>
-        <w:rPr>
-          <w:b w:val="0"/>
-          <w:bCs w:val="0"/>
-        </w:rPr>
-        <w:t>is used. Maximum item size</w:t>
-      </w:r>
-      <w:r>
-        <w:rPr>
-          <w:b w:val="0"/>
-          <w:bCs w:val="0"/>
-        </w:rPr>
-        <w:t xml:space="preserve"> is</w:t>
-      </w:r>
-      <w:r>
-        <w:rPr>
-          <w:b w:val="0"/>
-          <w:bCs w:val="0"/>
-        </w:rPr>
-        <w:t xml:space="preserve"> 400kbite. Maximum table size </w:t>
-      </w:r>
-      <w:r>
-        <w:rPr>
-          <w:b w:val="0"/>
-          <w:bCs w:val="0"/>
-        </w:rPr>
-        <w:t xml:space="preserve">is </w:t>
-      </w:r>
-      <w:r>
-        <w:rPr>
-          <w:b w:val="0"/>
-          <w:bCs w:val="0"/>
-        </w:rPr>
-        <w:t>10gigabite.</w:t>
-      </w:r>
-      <w:bookmarkEnd w:id="61"/>
-      <w:r>
-        <w:rPr>
-          <w:b w:val="0"/>
-          <w:bCs w:val="0"/>
-        </w:rPr>
-        <w:t xml:space="preserve"> </w:t>
-      </w:r>
-    </w:p>
-    <w:p>
-      <w:pPr>
-        <w:pStyle w:val="Heading1"/>
-        <w:ind w:left="360"/>
-        <w:rPr>
-          <w:b w:val="0"/>
-          <w:bCs w:val="0"/>
-        </w:rPr>
-      </w:pPr>
-    </w:p>
-    <w:p>
-      <w:pPr>
-        <w:pStyle w:val="Heading1"/>
-        <w:ind w:left="360"/>
-        <w:rPr>
-          <w:b w:val="0"/>
-          <w:bCs w:val="0"/>
-        </w:rPr>
-      </w:pPr>
-    </w:p>
-    <w:p>
-      <w:pPr>
-        <w:pStyle w:val="Heading1"/>
-      </w:pPr>
-    </w:p>
-    <w:p>
-      <w:pPr>
-        <w:pStyle w:val="Heading1"/>
-        <w:ind w:left="360"/>
-        <w:rPr>
-          <w:b w:val="0"/>
-          <w:bCs w:val="0"/>
-        </w:rPr>
-      </w:pPr>
-    </w:p>
-    <w:p>
-      <w:pPr>
-        <w:pStyle w:val="Heading1"/>
-        <w:ind w:left="360"/>
-        <w:rPr>
-          <w:b w:val="0"/>
-          <w:bCs w:val="0"/>
-        </w:rPr>
       </w:pPr>
     </w:p>
     <w:sectPr>
-      <w:footerReference w:type="default" r:id="rId43"/>
+      <w:footerReference w:type="default" r:id="rId45"/>
       <w:pgSz w:w="11910" w:h="16840"/>
       <w:pgMar w:top="1360" w:right="580" w:bottom="1240" w:left="1280" w:header="0" w:footer="1046" w:gutter="0"/>
       <w:cols w:space="720"/>
@@ -28817,6 +28429,7 @@
   <w:style w:type="character" w:default="1" w:styleId="DefaultParagraphFont">
     <w:name w:val="Default Paragraph Font"/>
     <w:uiPriority w:val="1"/>
+    <w:semiHidden/>
     <w:unhideWhenUsed/>
   </w:style>
   <w:style w:type="table" w:default="1" w:styleId="TableNormal">
@@ -29409,6 +29022,20 @@
     <w:pitch w:val="fixed"/>
     <w:sig w:usb0="E00006FF" w:usb1="0000FCFF" w:usb2="00000001" w:usb3="00000000" w:csb0="0000019F" w:csb1="00000000"/>
   </w:font>
+  <w:font w:name="inherit">
+    <w:altName w:val="Cambria"/>
+    <w:panose1 w:val="00000000000000000000"/>
+    <w:charset w:val="00"/>
+    <w:family w:val="roman"/>
+    <w:notTrueType/>
+    <w:pitch w:val="default"/>
+  </w:font>
+  <w:font w:name="Noto Sans">
+    <w:charset w:val="00"/>
+    <w:family w:val="swiss"/>
+    <w:pitch w:val="variable"/>
+    <w:sig w:usb0="E00082FF" w:usb1="400078FF" w:usb2="00000021" w:usb3="00000000" w:csb0="0000019F" w:csb1="00000000"/>
+  </w:font>
 </w:fonts>
 </file>
 
@@ -29439,6 +29066,7 @@
     <w:rsid w:val="00AB7FDF"/>
     <w:rsid w:val="00B243E1"/>
     <w:rsid w:val="00BA58C4"/>
+    <w:rsid w:val="00BE7E35"/>
     <w:rsid w:val="00E77E75"/>
     <w:rsid w:val="00FA26C3"/>
   </w:rsids>

</xml_diff>